<commit_message>
Added some new UAT tests in the test cases document, implemented scenario tests, and renamed some files to better align with Dr Tulips expectations. Will complete the scenario tests tonight and complete the UAT at lunchtime tomorrow (hopefully).
</commit_message>
<xml_diff>
--- a/uat/UAT Test Cases.docx
+++ b/uat/UAT Test Cases.docx
@@ -170,19 +170,24 @@
     <w:p>
       <w:pPr>
         <w:pStyle w:val="Bp"/>
-        <w:pBdr/>
-        <w:spacing w:before="0" w:after="0"/>
-        <w:rPr>
-          <w:rFonts w:ascii="Arial" w:hAnsi="Arial"/>
-          <w:b/>
-          <w:b/>
-          <w:color w:val="0000FF"/>
-          <w:sz w:val="24"/>
-          <w:szCs w:val="24"/>
-        </w:rPr>
-      </w:pPr>
-      <w:r>
-        <w:rPr/>
+        <w:spacing w:before="0" w:after="0"/>
+        <w:rPr>
+          <w:rFonts w:ascii="Arial" w:hAnsi="Arial"/>
+          <w:b/>
+          <w:b/>
+          <w:color w:val="0000FF"/>
+          <w:sz w:val="24"/>
+          <w:szCs w:val="24"/>
+        </w:rPr>
+      </w:pPr>
+      <w:r>
+        <w:rPr>
+          <w:rFonts w:ascii="Arial" w:hAnsi="Arial"/>
+          <w:b/>
+          <w:color w:val="0000FF"/>
+          <w:sz w:val="24"/>
+          <w:szCs w:val="24"/>
+        </w:rPr>
       </w:r>
     </w:p>
     <w:p>
@@ -353,19 +358,24 @@
     <w:p>
       <w:pPr>
         <w:pStyle w:val="Bp"/>
-        <w:pBdr/>
-        <w:spacing w:before="0" w:after="0"/>
-        <w:rPr>
-          <w:rFonts w:ascii="Arial" w:hAnsi="Arial"/>
-          <w:b/>
-          <w:b/>
-          <w:color w:val="0000FF"/>
-          <w:sz w:val="24"/>
-          <w:szCs w:val="24"/>
-        </w:rPr>
-      </w:pPr>
-      <w:r>
-        <w:rPr/>
+        <w:spacing w:before="0" w:after="0"/>
+        <w:rPr>
+          <w:rFonts w:ascii="Arial" w:hAnsi="Arial"/>
+          <w:b/>
+          <w:b/>
+          <w:color w:val="0000FF"/>
+          <w:sz w:val="24"/>
+          <w:szCs w:val="24"/>
+        </w:rPr>
+      </w:pPr>
+      <w:r>
+        <w:rPr>
+          <w:rFonts w:ascii="Arial" w:hAnsi="Arial"/>
+          <w:b/>
+          <w:color w:val="0000FF"/>
+          <w:sz w:val="24"/>
+          <w:szCs w:val="24"/>
+        </w:rPr>
       </w:r>
     </w:p>
     <w:p>
@@ -440,15 +450,7 @@
           <w:color w:val="0000FF"/>
           <w:sz w:val="20"/>
         </w:rPr>
-        <w:t xml:space="preserve">A borrower who is a valid, unrestricted borrower wishes to borrow 1 or more books, with an upper limit of no more than 5 books on loan at any one time </w:t>
-      </w:r>
-      <w:r>
-        <w:rPr>
-          <w:rFonts w:ascii="Arial" w:hAnsi="Arial"/>
-          <w:color w:val="0000FF"/>
-          <w:sz w:val="20"/>
-        </w:rPr>
-        <w:t>is going to borrow 5 books.</w:t>
+        <w:t>A borrower who is a valid, unrestricted borrower wishes to borrow 1 or more books, with an upper limit of no more than 5 books on loan at any one time is going to borrow 5 books.</w:t>
       </w:r>
     </w:p>
     <w:p>
@@ -478,15 +480,7 @@
           <w:color w:val="0000FF"/>
           <w:sz w:val="20"/>
         </w:rPr>
-        <w:t xml:space="preserve">A borrower exists, who has a valid membership card, </w:t>
-      </w:r>
-      <w:r>
-        <w:rPr>
-          <w:rFonts w:ascii="Arial" w:hAnsi="Arial"/>
-          <w:color w:val="0000FF"/>
-          <w:sz w:val="20"/>
-        </w:rPr>
-        <w:t>has already got books on loan.</w:t>
+        <w:t>A borrower exists, who has a valid membership card, has already got books on loan.</w:t>
       </w:r>
     </w:p>
     <w:p>
@@ -546,41 +540,30 @@
           <w:color w:val="0000FF"/>
           <w:sz w:val="20"/>
         </w:rPr>
-        <w:t xml:space="preserve">Borrower's card number, </w:t>
-      </w:r>
-      <w:r>
-        <w:rPr>
-          <w:rFonts w:ascii="Arial" w:hAnsi="Arial"/>
-          <w:color w:val="0000FF"/>
-          <w:sz w:val="20"/>
-        </w:rPr>
-        <w:t>up to</w:t>
-      </w:r>
-      <w:r>
-        <w:rPr>
-          <w:rFonts w:ascii="Arial" w:hAnsi="Arial"/>
-          <w:color w:val="0000FF"/>
-          <w:sz w:val="20"/>
-        </w:rPr>
-        <w:t xml:space="preserve"> 5 x book barcode number.</w:t>
-      </w:r>
-    </w:p>
-    <w:p>
-      <w:pPr>
-        <w:pStyle w:val="Bp"/>
-        <w:pBdr/>
-        <w:spacing w:before="0" w:after="0"/>
-        <w:rPr>
-          <w:rFonts w:ascii="Arial" w:hAnsi="Arial"/>
-          <w:b/>
-          <w:b/>
-          <w:color w:val="0000FF"/>
-          <w:sz w:val="24"/>
-          <w:szCs w:val="24"/>
-        </w:rPr>
-      </w:pPr>
-      <w:r>
-        <w:rPr/>
+        <w:t>Borrower's card number, up to 5 x book barcode number.</w:t>
+      </w:r>
+    </w:p>
+    <w:p>
+      <w:pPr>
+        <w:pStyle w:val="Bp"/>
+        <w:spacing w:before="0" w:after="0"/>
+        <w:rPr>
+          <w:rFonts w:ascii="Arial" w:hAnsi="Arial"/>
+          <w:b/>
+          <w:b/>
+          <w:color w:val="0000FF"/>
+          <w:sz w:val="24"/>
+          <w:szCs w:val="24"/>
+        </w:rPr>
+      </w:pPr>
+      <w:r>
+        <w:rPr>
+          <w:rFonts w:ascii="Arial" w:hAnsi="Arial"/>
+          <w:b/>
+          <w:color w:val="0000FF"/>
+          <w:sz w:val="24"/>
+          <w:szCs w:val="24"/>
+        </w:rPr>
       </w:r>
     </w:p>
     <w:p>
@@ -655,15 +638,7 @@
           <w:color w:val="0000FF"/>
           <w:sz w:val="20"/>
         </w:rPr>
-        <w:t xml:space="preserve">A borrower who is a valid, unrestricted borrower wishes to borrow 1 or more books, with an upper limit of no more than 5 books on loan at any one time </w:t>
-      </w:r>
-      <w:r>
-        <w:rPr>
-          <w:rFonts w:ascii="Arial" w:hAnsi="Arial"/>
-          <w:color w:val="0000FF"/>
-          <w:sz w:val="20"/>
-        </w:rPr>
-        <w:t>who has already got books on loan is going to borrow more books, but the total number of books will be less than 5.</w:t>
+        <w:t>A borrower who is a valid, unrestricted borrower wishes to borrow 1 or more books, with an upper limit of no more than 5 books on loan at any one time who has already got books on loan is going to borrow more books, but the total number of books will be less than 5.</w:t>
       </w:r>
     </w:p>
     <w:p>
@@ -693,15 +668,7 @@
           <w:color w:val="0000FF"/>
           <w:sz w:val="20"/>
         </w:rPr>
-        <w:t xml:space="preserve">A borrower exists, who has a valid membership card, </w:t>
-      </w:r>
-      <w:r>
-        <w:rPr>
-          <w:rFonts w:ascii="Arial" w:hAnsi="Arial"/>
-          <w:color w:val="0000FF"/>
-          <w:sz w:val="20"/>
-        </w:rPr>
-        <w:t>has borrowed before with these books on loan and is able to borrow more books.</w:t>
+        <w:t>A borrower exists, who has a valid membership card, has borrowed before with these books on loan and is able to borrow more books.</w:t>
       </w:r>
     </w:p>
     <w:p>
@@ -761,57 +728,30 @@
           <w:color w:val="0000FF"/>
           <w:sz w:val="20"/>
         </w:rPr>
-        <w:t xml:space="preserve">Borrower's card number, </w:t>
-      </w:r>
-      <w:r>
-        <w:rPr>
-          <w:rFonts w:ascii="Arial" w:hAnsi="Arial"/>
-          <w:color w:val="0000FF"/>
-          <w:sz w:val="20"/>
-        </w:rPr>
-        <w:t>up to</w:t>
-      </w:r>
-      <w:r>
-        <w:rPr>
-          <w:rFonts w:ascii="Arial" w:hAnsi="Arial"/>
-          <w:color w:val="0000FF"/>
-          <w:sz w:val="20"/>
-        </w:rPr>
-        <w:t xml:space="preserve"> </w:t>
-      </w:r>
-      <w:r>
-        <w:rPr>
-          <w:rFonts w:ascii="Arial" w:hAnsi="Arial"/>
-          <w:color w:val="0000FF"/>
-          <w:sz w:val="20"/>
-        </w:rPr>
-        <w:t>4</w:t>
-      </w:r>
-      <w:r>
-        <w:rPr>
-          <w:rFonts w:ascii="Arial" w:hAnsi="Arial"/>
-          <w:color w:val="0000FF"/>
-          <w:sz w:val="20"/>
-        </w:rPr>
-        <w:t xml:space="preserve"> x book barcode number.</w:t>
-      </w:r>
-    </w:p>
-    <w:p>
-      <w:pPr>
-        <w:pStyle w:val="Bp"/>
-        <w:pBdr/>
-        <w:spacing w:before="0" w:after="0"/>
-        <w:rPr>
-          <w:rFonts w:ascii="Arial" w:hAnsi="Arial"/>
-          <w:b/>
-          <w:b/>
-          <w:color w:val="0000FF"/>
-          <w:sz w:val="24"/>
-          <w:szCs w:val="24"/>
-        </w:rPr>
-      </w:pPr>
-      <w:r>
-        <w:rPr/>
+        <w:t>Borrower's card number, up to 4 x book barcode number.</w:t>
+      </w:r>
+    </w:p>
+    <w:p>
+      <w:pPr>
+        <w:pStyle w:val="Bp"/>
+        <w:spacing w:before="0" w:after="0"/>
+        <w:rPr>
+          <w:rFonts w:ascii="Arial" w:hAnsi="Arial"/>
+          <w:b/>
+          <w:b/>
+          <w:color w:val="0000FF"/>
+          <w:sz w:val="24"/>
+          <w:szCs w:val="24"/>
+        </w:rPr>
+      </w:pPr>
+      <w:r>
+        <w:rPr>
+          <w:rFonts w:ascii="Arial" w:hAnsi="Arial"/>
+          <w:b/>
+          <w:color w:val="0000FF"/>
+          <w:sz w:val="24"/>
+          <w:szCs w:val="24"/>
+        </w:rPr>
       </w:r>
     </w:p>
     <w:p>
@@ -982,19 +922,24 @@
     <w:p>
       <w:pPr>
         <w:pStyle w:val="Bp"/>
-        <w:pBdr/>
-        <w:spacing w:before="0" w:after="0"/>
-        <w:rPr>
-          <w:rFonts w:ascii="Arial" w:hAnsi="Arial"/>
-          <w:b/>
-          <w:b/>
-          <w:color w:val="0000FF"/>
-          <w:sz w:val="24"/>
-          <w:szCs w:val="24"/>
-        </w:rPr>
-      </w:pPr>
-      <w:r>
-        <w:rPr/>
+        <w:spacing w:before="0" w:after="0"/>
+        <w:rPr>
+          <w:rFonts w:ascii="Arial" w:hAnsi="Arial"/>
+          <w:b/>
+          <w:b/>
+          <w:color w:val="0000FF"/>
+          <w:sz w:val="24"/>
+          <w:szCs w:val="24"/>
+        </w:rPr>
+      </w:pPr>
+      <w:r>
+        <w:rPr>
+          <w:rFonts w:ascii="Arial" w:hAnsi="Arial"/>
+          <w:b/>
+          <w:color w:val="0000FF"/>
+          <w:sz w:val="24"/>
+          <w:szCs w:val="24"/>
+        </w:rPr>
       </w:r>
     </w:p>
     <w:p>
@@ -1161,7 +1106,187 @@
           <w:color w:val="0000FF"/>
           <w:sz w:val="20"/>
         </w:rPr>
-        <w:t xml:space="preserve"> </w:t>
+        <w:t xml:space="preserve"> Borrowers card number.</w:t>
+      </w:r>
+    </w:p>
+    <w:p>
+      <w:pPr>
+        <w:pStyle w:val="Bp"/>
+        <w:spacing w:before="0" w:after="0"/>
+        <w:rPr>
+          <w:rFonts w:ascii="Arial" w:hAnsi="Arial"/>
+          <w:b/>
+          <w:b/>
+          <w:color w:val="0000FF"/>
+          <w:sz w:val="24"/>
+          <w:szCs w:val="24"/>
+        </w:rPr>
+      </w:pPr>
+      <w:r>
+        <w:rPr>
+          <w:rFonts w:ascii="Arial" w:hAnsi="Arial"/>
+          <w:b/>
+          <w:color w:val="0000FF"/>
+          <w:sz w:val="24"/>
+          <w:szCs w:val="24"/>
+        </w:rPr>
+      </w:r>
+    </w:p>
+    <w:p>
+      <w:pPr>
+        <w:pStyle w:val="Bp"/>
+        <w:spacing w:before="0" w:after="0"/>
+        <w:rPr/>
+      </w:pPr>
+      <w:r>
+        <w:rPr>
+          <w:rFonts w:ascii="Arial" w:hAnsi="Arial"/>
+          <w:b/>
+          <w:color w:val="0000FF"/>
+          <w:sz w:val="24"/>
+          <w:szCs w:val="24"/>
+        </w:rPr>
+        <w:t>007</w:t>
+      </w:r>
+      <w:r>
+        <w:rPr>
+          <w:rFonts w:ascii="Arial" w:hAnsi="Arial"/>
+          <w:b/>
+          <w:sz w:val="24"/>
+          <w:szCs w:val="24"/>
+        </w:rPr>
+        <w:t xml:space="preserve"> – </w:t>
+      </w:r>
+      <w:r>
+        <w:rPr>
+          <w:rFonts w:ascii="Arial" w:hAnsi="Arial"/>
+          <w:b/>
+          <w:color w:val="0000FF"/>
+          <w:sz w:val="24"/>
+          <w:szCs w:val="24"/>
+        </w:rPr>
+        <w:t>User Restricted: Over Due Loans</w:t>
+      </w:r>
+      <w:r>
+        <w:rPr>
+          <w:rFonts w:ascii="Arial" w:hAnsi="Arial"/>
+          <w:b/>
+          <w:sz w:val="24"/>
+          <w:szCs w:val="24"/>
+        </w:rPr>
+        <w:t>:</w:t>
+      </w:r>
+    </w:p>
+    <w:p>
+      <w:pPr>
+        <w:pStyle w:val="Bp"/>
+        <w:spacing w:before="0" w:after="0"/>
+        <w:rPr/>
+      </w:pPr>
+      <w:r>
+        <w:rPr>
+          <w:rFonts w:ascii="Arial" w:hAnsi="Arial"/>
+          <w:sz w:val="20"/>
+          <w:u w:val="single"/>
+        </w:rPr>
+        <w:t>Description</w:t>
+      </w:r>
+      <w:r>
+        <w:rPr>
+          <w:rFonts w:ascii="Arial" w:hAnsi="Arial"/>
+          <w:sz w:val="20"/>
+        </w:rPr>
+        <w:t xml:space="preserve">: </w:t>
+      </w:r>
+      <w:r>
+        <w:rPr>
+          <w:rFonts w:ascii="Arial" w:hAnsi="Arial"/>
+          <w:color w:val="0000FF"/>
+          <w:sz w:val="20"/>
+        </w:rPr>
+        <w:t>A borrower who is valid, but restricted because they have over due loans attempts to borrow a book.</w:t>
+      </w:r>
+    </w:p>
+    <w:p>
+      <w:pPr>
+        <w:pStyle w:val="Bp"/>
+        <w:spacing w:before="0" w:after="0"/>
+        <w:rPr/>
+      </w:pPr>
+      <w:r>
+        <w:rPr>
+          <w:rFonts w:ascii="Arial" w:hAnsi="Arial"/>
+          <w:sz w:val="20"/>
+          <w:u w:val="single"/>
+        </w:rPr>
+        <w:t>Pre-conditions</w:t>
+      </w:r>
+      <w:r>
+        <w:rPr>
+          <w:rFonts w:ascii="Arial" w:hAnsi="Arial"/>
+          <w:sz w:val="20"/>
+        </w:rPr>
+        <w:t xml:space="preserve">: </w:t>
+      </w:r>
+      <w:r>
+        <w:rPr>
+          <w:rFonts w:ascii="Arial" w:hAnsi="Arial"/>
+          <w:color w:val="0000FF"/>
+          <w:sz w:val="20"/>
+        </w:rPr>
+        <w:t>A borrower who exists, has a valid membership card, but has overdue loans.</w:t>
+      </w:r>
+    </w:p>
+    <w:p>
+      <w:pPr>
+        <w:pStyle w:val="Bp"/>
+        <w:spacing w:before="0" w:after="0"/>
+        <w:rPr/>
+      </w:pPr>
+      <w:r>
+        <w:rPr>
+          <w:rFonts w:ascii="Arial" w:hAnsi="Arial"/>
+          <w:sz w:val="20"/>
+          <w:u w:val="single"/>
+        </w:rPr>
+        <w:t>Post-conditions</w:t>
+      </w:r>
+      <w:r>
+        <w:rPr>
+          <w:rFonts w:ascii="Arial" w:hAnsi="Arial"/>
+          <w:sz w:val="20"/>
+        </w:rPr>
+        <w:t xml:space="preserve">: </w:t>
+      </w:r>
+      <w:r>
+        <w:rPr>
+          <w:rFonts w:ascii="Arial" w:hAnsi="Arial"/>
+          <w:color w:val="0000FF"/>
+          <w:sz w:val="20"/>
+        </w:rPr>
+        <w:t>No books state changes, the borrowers loan record is not updated and no new loans are recorded.</w:t>
+      </w:r>
+    </w:p>
+    <w:p>
+      <w:pPr>
+        <w:pStyle w:val="Bp"/>
+        <w:spacing w:before="0" w:after="0"/>
+        <w:rPr/>
+      </w:pPr>
+      <w:r>
+        <w:rPr>
+          <w:rFonts w:ascii="Arial" w:hAnsi="Arial"/>
+          <w:sz w:val="20"/>
+          <w:u w:val="single"/>
+        </w:rPr>
+        <w:t>Data required</w:t>
+      </w:r>
+      <w:r>
+        <w:rPr>
+          <w:rFonts w:ascii="Arial" w:hAnsi="Arial"/>
+          <w:sz w:val="20"/>
+        </w:rPr>
+        <w:t xml:space="preserve">: </w:t>
       </w:r>
       <w:r>
         <w:rPr>
@@ -1175,36 +1300,41 @@
     <w:p>
       <w:pPr>
         <w:pStyle w:val="Bp"/>
-        <w:pBdr/>
-        <w:spacing w:before="0" w:after="0"/>
-        <w:rPr>
-          <w:rFonts w:ascii="Arial" w:hAnsi="Arial"/>
-          <w:b/>
-          <w:b/>
-          <w:color w:val="0000FF"/>
-          <w:sz w:val="24"/>
-          <w:szCs w:val="24"/>
-        </w:rPr>
-      </w:pPr>
-      <w:r>
-        <w:rPr/>
-      </w:r>
-    </w:p>
-    <w:p>
-      <w:pPr>
-        <w:pStyle w:val="Bp"/>
-        <w:spacing w:before="0" w:after="0"/>
-        <w:rPr/>
-      </w:pPr>
-      <w:r>
-        <w:rPr>
-          <w:rFonts w:ascii="Arial" w:hAnsi="Arial"/>
-          <w:b/>
-          <w:color w:val="0000FF"/>
-          <w:sz w:val="24"/>
-          <w:szCs w:val="24"/>
-        </w:rPr>
-        <w:t>007</w:t>
+        <w:spacing w:before="0" w:after="0"/>
+        <w:rPr>
+          <w:rFonts w:ascii="Arial" w:hAnsi="Arial"/>
+          <w:b/>
+          <w:b/>
+          <w:color w:val="0000FF"/>
+          <w:sz w:val="24"/>
+          <w:szCs w:val="24"/>
+        </w:rPr>
+      </w:pPr>
+      <w:r>
+        <w:rPr>
+          <w:rFonts w:ascii="Arial" w:hAnsi="Arial"/>
+          <w:b/>
+          <w:color w:val="0000FF"/>
+          <w:sz w:val="24"/>
+          <w:szCs w:val="24"/>
+        </w:rPr>
+      </w:r>
+    </w:p>
+    <w:p>
+      <w:pPr>
+        <w:pStyle w:val="Bp"/>
+        <w:spacing w:before="0" w:after="0"/>
+        <w:rPr/>
+      </w:pPr>
+      <w:r>
+        <w:rPr>
+          <w:rFonts w:ascii="Arial" w:hAnsi="Arial"/>
+          <w:b/>
+          <w:color w:val="0000FF"/>
+          <w:sz w:val="24"/>
+          <w:szCs w:val="24"/>
+        </w:rPr>
+        <w:t>008</w:t>
       </w:r>
       <w:r>
         <w:rPr>
@@ -1223,7 +1353,7 @@
           <w:sz w:val="24"/>
           <w:szCs w:val="24"/>
         </w:rPr>
-        <w:t>User Restricted: Over Due Loans</w:t>
+        <w:t>User Restricted: Fine Limit Reached</w:t>
       </w:r>
       <w:r>
         <w:rPr>
@@ -1254,15 +1384,15 @@
           <w:rFonts w:ascii="Arial" w:hAnsi="Arial"/>
           <w:sz w:val="20"/>
         </w:rPr>
-        <w:t xml:space="preserve">: </w:t>
-      </w:r>
-      <w:r>
-        <w:rPr>
-          <w:rFonts w:ascii="Arial" w:hAnsi="Arial"/>
-          <w:color w:val="0000FF"/>
-          <w:sz w:val="20"/>
-        </w:rPr>
-        <w:t>A borrower who is valid, but restricted because they have over due loans attempts to borrow a book.</w:t>
+        <w:t>:</w:t>
+      </w:r>
+      <w:r>
+        <w:rPr>
+          <w:rFonts w:ascii="Arial" w:hAnsi="Arial"/>
+          <w:color w:val="0000FF"/>
+          <w:sz w:val="20"/>
+        </w:rPr>
+        <w:t xml:space="preserve"> A borrower who is valid, but restricted because they have reached the fine limit attempts to borrow a book.</w:t>
       </w:r>
     </w:p>
     <w:p>
@@ -1292,7 +1422,7 @@
           <w:color w:val="0000FF"/>
           <w:sz w:val="20"/>
         </w:rPr>
-        <w:t>A borrower who exists, has a valid membership card, but has overdue loans.</w:t>
+        <w:t>A borrower who exists, has a valid membership card, but has reached the fine limit.</w:t>
       </w:r>
     </w:p>
     <w:p>
@@ -1358,36 +1488,36 @@
     <w:p>
       <w:pPr>
         <w:pStyle w:val="Bp"/>
-        <w:pBdr/>
-        <w:spacing w:before="0" w:after="0"/>
-        <w:rPr>
-          <w:rFonts w:ascii="Arial" w:hAnsi="Arial"/>
-          <w:b/>
-          <w:b/>
-          <w:color w:val="0000FF"/>
-          <w:sz w:val="24"/>
-          <w:szCs w:val="24"/>
-        </w:rPr>
-      </w:pPr>
-      <w:r>
-        <w:rPr/>
-      </w:r>
-    </w:p>
-    <w:p>
-      <w:pPr>
-        <w:pStyle w:val="Bp"/>
-        <w:spacing w:before="0" w:after="0"/>
-        <w:rPr/>
-      </w:pPr>
-      <w:r>
-        <w:rPr>
-          <w:rFonts w:ascii="Arial" w:hAnsi="Arial"/>
-          <w:b/>
-          <w:color w:val="0000FF"/>
-          <w:sz w:val="24"/>
-          <w:szCs w:val="24"/>
-        </w:rPr>
-        <w:t>008</w:t>
+        <w:spacing w:before="0" w:after="0"/>
+        <w:rPr>
+          <w:rFonts w:ascii="Arial" w:hAnsi="Arial"/>
+          <w:color w:val="0000FF"/>
+          <w:sz w:val="20"/>
+        </w:rPr>
+      </w:pPr>
+      <w:r>
+        <w:rPr>
+          <w:rFonts w:ascii="Arial" w:hAnsi="Arial"/>
+          <w:color w:val="0000FF"/>
+          <w:sz w:val="20"/>
+        </w:rPr>
+      </w:r>
+    </w:p>
+    <w:p>
+      <w:pPr>
+        <w:pStyle w:val="Bp"/>
+        <w:spacing w:before="0" w:after="0"/>
+        <w:rPr/>
+      </w:pPr>
+      <w:r>
+        <w:rPr>
+          <w:rFonts w:ascii="Arial" w:hAnsi="Arial"/>
+          <w:b/>
+          <w:color w:val="0000FF"/>
+          <w:sz w:val="24"/>
+          <w:szCs w:val="24"/>
+        </w:rPr>
+        <w:t>009</w:t>
       </w:r>
       <w:r>
         <w:rPr>
@@ -1406,7 +1536,7 @@
           <w:sz w:val="24"/>
           <w:szCs w:val="24"/>
         </w:rPr>
-        <w:t>User Restricted: Fine Limit Reached</w:t>
+        <w:t>User Rejects Loan List</w:t>
       </w:r>
       <w:r>
         <w:rPr>
@@ -1437,23 +1567,192 @@
           <w:rFonts w:ascii="Arial" w:hAnsi="Arial"/>
           <w:sz w:val="20"/>
         </w:rPr>
+        <w:t xml:space="preserve">: </w:t>
+      </w:r>
+      <w:r>
+        <w:rPr>
+          <w:rFonts w:ascii="Arial" w:hAnsi="Arial"/>
+          <w:color w:val="0000FF"/>
+          <w:sz w:val="20"/>
+        </w:rPr>
+        <w:t>A borrower who is attempting to borrow books rejects the loan list.</w:t>
+      </w:r>
+    </w:p>
+    <w:p>
+      <w:pPr>
+        <w:pStyle w:val="Bp"/>
+        <w:spacing w:before="0" w:after="0"/>
+        <w:rPr/>
+      </w:pPr>
+      <w:r>
+        <w:rPr>
+          <w:rFonts w:ascii="Arial" w:hAnsi="Arial"/>
+          <w:sz w:val="20"/>
+          <w:u w:val="single"/>
+        </w:rPr>
+        <w:t>Pre-conditions</w:t>
+      </w:r>
+      <w:r>
+        <w:rPr>
+          <w:rFonts w:ascii="Arial" w:hAnsi="Arial"/>
+          <w:sz w:val="20"/>
+        </w:rPr>
+        <w:t xml:space="preserve">: </w:t>
+      </w:r>
+      <w:r>
+        <w:rPr>
+          <w:rFonts w:ascii="Arial" w:hAnsi="Arial"/>
+          <w:color w:val="0000FF"/>
+          <w:sz w:val="20"/>
+        </w:rPr>
+        <w:t>Borrower who can borrow attempts to borrow available books.</w:t>
+      </w:r>
+    </w:p>
+    <w:p>
+      <w:pPr>
+        <w:pStyle w:val="Bp"/>
+        <w:spacing w:before="0" w:after="0"/>
+        <w:rPr/>
+      </w:pPr>
+      <w:r>
+        <w:rPr>
+          <w:rFonts w:ascii="Arial" w:hAnsi="Arial"/>
+          <w:sz w:val="20"/>
+          <w:u w:val="single"/>
+        </w:rPr>
+        <w:t>Post-conditions</w:t>
+      </w:r>
+      <w:r>
+        <w:rPr>
+          <w:rFonts w:ascii="Arial" w:hAnsi="Arial"/>
+          <w:sz w:val="20"/>
+        </w:rPr>
+        <w:t xml:space="preserve">: </w:t>
+      </w:r>
+      <w:r>
+        <w:rPr>
+          <w:rFonts w:ascii="Arial" w:hAnsi="Arial"/>
+          <w:color w:val="0000FF"/>
+          <w:sz w:val="20"/>
+        </w:rPr>
+        <w:t>No books state changes, the borrowers loan record is not updated and no new loans are recorded.</w:t>
+      </w:r>
+    </w:p>
+    <w:p>
+      <w:pPr>
+        <w:pStyle w:val="Bp"/>
+        <w:spacing w:before="0" w:after="0"/>
+        <w:rPr/>
+      </w:pPr>
+      <w:r>
+        <w:rPr>
+          <w:rFonts w:ascii="Arial" w:hAnsi="Arial"/>
+          <w:color w:val="0000FF"/>
+          <w:sz w:val="20"/>
+          <w:u w:val="single"/>
+        </w:rPr>
+        <w:t>Data required</w:t>
+      </w:r>
+      <w:r>
+        <w:rPr>
+          <w:rFonts w:ascii="Arial" w:hAnsi="Arial"/>
+          <w:color w:val="0000FF"/>
+          <w:sz w:val="20"/>
+        </w:rPr>
+        <w:t>: Borrowers card number, 1 or more book bar codes.</w:t>
+      </w:r>
+    </w:p>
+    <w:p>
+      <w:pPr>
+        <w:pStyle w:val="Bp"/>
+        <w:spacing w:before="0" w:after="0"/>
+        <w:rPr>
+          <w:rFonts w:ascii="Arial" w:hAnsi="Arial"/>
+          <w:color w:val="0000FF"/>
+          <w:sz w:val="20"/>
+        </w:rPr>
+      </w:pPr>
+      <w:r>
+        <w:rPr>
+          <w:rFonts w:ascii="Arial" w:hAnsi="Arial"/>
+          <w:color w:val="0000FF"/>
+          <w:sz w:val="20"/>
+        </w:rPr>
+      </w:r>
+    </w:p>
+    <w:p>
+      <w:pPr>
+        <w:pStyle w:val="Bp"/>
+        <w:spacing w:before="0" w:after="0"/>
+        <w:rPr/>
+      </w:pPr>
+      <w:r>
+        <w:rPr>
+          <w:rFonts w:ascii="Arial" w:hAnsi="Arial"/>
+          <w:b/>
+          <w:color w:val="0000FF"/>
+          <w:sz w:val="24"/>
+          <w:szCs w:val="24"/>
+        </w:rPr>
+        <w:t>010</w:t>
+      </w:r>
+      <w:r>
+        <w:rPr>
+          <w:rFonts w:ascii="Arial" w:hAnsi="Arial"/>
+          <w:b/>
+          <w:sz w:val="24"/>
+          <w:szCs w:val="24"/>
+        </w:rPr>
+        <w:t xml:space="preserve"> – </w:t>
+      </w:r>
+      <w:r>
+        <w:rPr>
+          <w:rFonts w:ascii="Arial" w:hAnsi="Arial"/>
+          <w:b/>
+          <w:color w:val="0000FF"/>
+          <w:sz w:val="24"/>
+          <w:szCs w:val="24"/>
+        </w:rPr>
+        <w:t>User Cancels during Lending</w:t>
+      </w:r>
+      <w:r>
+        <w:rPr>
+          <w:rFonts w:ascii="Arial" w:hAnsi="Arial"/>
+          <w:b/>
+          <w:sz w:val="24"/>
+          <w:szCs w:val="24"/>
+        </w:rPr>
         <w:t>:</w:t>
       </w:r>
-      <w:r>
-        <w:rPr>
-          <w:rFonts w:ascii="Arial" w:hAnsi="Arial"/>
-          <w:color w:val="0000FF"/>
-          <w:sz w:val="20"/>
-        </w:rPr>
-        <w:t xml:space="preserve"> </w:t>
-      </w:r>
-      <w:r>
-        <w:rPr>
-          <w:rFonts w:ascii="Arial" w:hAnsi="Arial"/>
-          <w:color w:val="0000FF"/>
-          <w:sz w:val="20"/>
-        </w:rPr>
-        <w:t>A borrower who is valid, but restricted because they have reached the fine limit attempts to borrow a book.</w:t>
+    </w:p>
+    <w:p>
+      <w:pPr>
+        <w:pStyle w:val="Bp"/>
+        <w:spacing w:before="0" w:after="0"/>
+        <w:rPr/>
+      </w:pPr>
+      <w:r>
+        <w:rPr>
+          <w:rFonts w:ascii="Arial" w:hAnsi="Arial"/>
+          <w:sz w:val="20"/>
+          <w:u w:val="single"/>
+        </w:rPr>
+        <w:t>Description</w:t>
+      </w:r>
+      <w:r>
+        <w:rPr>
+          <w:rFonts w:ascii="Arial" w:hAnsi="Arial"/>
+          <w:sz w:val="20"/>
+        </w:rPr>
+        <w:t xml:space="preserve">: </w:t>
+      </w:r>
+      <w:r>
+        <w:rPr>
+          <w:rFonts w:ascii="Arial" w:hAnsi="Arial"/>
+          <w:color w:val="0000FF"/>
+          <w:sz w:val="20"/>
+        </w:rPr>
+        <w:t>A borrower who is attempting to borrow books cancels.</w:t>
       </w:r>
     </w:p>
     <w:p>
@@ -1483,7 +1782,7 @@
           <w:color w:val="0000FF"/>
           <w:sz w:val="20"/>
         </w:rPr>
-        <w:t>A borrower who exists, has a valid membership card, but has reached the fine limit.</w:t>
+        <w:t>[List conditions that must be true before this Test Case can start.]</w:t>
       </w:r>
     </w:p>
     <w:p>
@@ -1525,6 +1824,7 @@
       <w:r>
         <w:rPr>
           <w:rFonts w:ascii="Arial" w:hAnsi="Arial"/>
+          <w:color w:val="0000FF"/>
           <w:sz w:val="20"/>
           <w:u w:val="single"/>
         </w:rPr>
@@ -1533,48 +1833,51 @@
       <w:r>
         <w:rPr>
           <w:rFonts w:ascii="Arial" w:hAnsi="Arial"/>
-          <w:sz w:val="20"/>
-        </w:rPr>
-        <w:t xml:space="preserve">: </w:t>
-      </w:r>
-      <w:r>
-        <w:rPr>
-          <w:rFonts w:ascii="Arial" w:hAnsi="Arial"/>
-          <w:color w:val="0000FF"/>
-          <w:sz w:val="20"/>
-        </w:rPr>
-        <w:t>Borrowers card number.</w:t>
-      </w:r>
-    </w:p>
-    <w:p>
-      <w:pPr>
-        <w:pStyle w:val="Bp"/>
-        <w:spacing w:before="0" w:after="0"/>
-        <w:rPr>
-          <w:rFonts w:ascii="Arial" w:hAnsi="Arial"/>
-          <w:color w:val="0000FF"/>
-          <w:sz w:val="20"/>
-        </w:rPr>
-      </w:pPr>
-      <w:r>
-        <w:rPr/>
-      </w:r>
-    </w:p>
-    <w:p>
-      <w:pPr>
-        <w:pStyle w:val="Bp"/>
-        <w:spacing w:before="0" w:after="0"/>
-        <w:rPr/>
-      </w:pPr>
-      <w:r>
-        <w:rPr>
-          <w:rFonts w:ascii="Arial" w:hAnsi="Arial"/>
-          <w:b/>
-          <w:color w:val="0000FF"/>
-          <w:sz w:val="24"/>
-          <w:szCs w:val="24"/>
-        </w:rPr>
-        <w:t>009</w:t>
+          <w:color w:val="0000FF"/>
+          <w:sz w:val="20"/>
+        </w:rPr>
+        <w:t xml:space="preserve">: </w:t>
+      </w:r>
+      <w:bookmarkStart w:id="1" w:name="__DdeLink__203_728830989"/>
+      <w:bookmarkEnd w:id="1"/>
+      <w:r>
+        <w:rPr>
+          <w:rFonts w:ascii="Arial" w:hAnsi="Arial"/>
+          <w:color w:val="0000FF"/>
+          <w:sz w:val="20"/>
+        </w:rPr>
+        <w:t>Borrowers card number, 1 or more book bar codes.</w:t>
+      </w:r>
+    </w:p>
+    <w:p>
+      <w:pPr>
+        <w:pStyle w:val="Bp"/>
+        <w:spacing w:before="0" w:after="0"/>
+        <w:rPr>
+          <w:rFonts w:ascii="Arial" w:hAnsi="Arial"/>
+          <w:color w:val="0000FF"/>
+          <w:sz w:val="20"/>
+        </w:rPr>
+      </w:pPr>
+      <w:r>
+        <w:rPr/>
+      </w:r>
+    </w:p>
+    <w:p>
+      <w:pPr>
+        <w:pStyle w:val="Bp"/>
+        <w:spacing w:before="0" w:after="0"/>
+        <w:rPr/>
+      </w:pPr>
+      <w:r>
+        <w:rPr>
+          <w:rFonts w:ascii="Arial" w:hAnsi="Arial"/>
+          <w:b/>
+          <w:color w:val="0000FF"/>
+          <w:sz w:val="24"/>
+          <w:szCs w:val="24"/>
+        </w:rPr>
+        <w:t>011</w:t>
       </w:r>
       <w:r>
         <w:rPr>
@@ -1593,7 +1896,7 @@
           <w:sz w:val="24"/>
           <w:szCs w:val="24"/>
         </w:rPr>
-        <w:t>User Rejects Loan List</w:t>
+        <w:t>User Borrows Unavailable Book</w:t>
       </w:r>
       <w:r>
         <w:rPr>
@@ -1632,7 +1935,7 @@
           <w:color w:val="0000FF"/>
           <w:sz w:val="20"/>
         </w:rPr>
-        <w:t>A borrower who is attempting to borrow books rejects the loan list.</w:t>
+        <w:t>A user scans a book that isnt available (one that someone else has already borrowed, a book which is damaged, etc).</w:t>
       </w:r>
     </w:p>
     <w:p>
@@ -1662,6 +1965,594 @@
           <w:color w:val="0000FF"/>
           <w:sz w:val="20"/>
         </w:rPr>
+        <w:t>Book not in the available state, user who is capable of borrowing a book (unrestricted).</w:t>
+      </w:r>
+    </w:p>
+    <w:p>
+      <w:pPr>
+        <w:pStyle w:val="Bp"/>
+        <w:spacing w:before="0" w:after="0"/>
+        <w:rPr/>
+      </w:pPr>
+      <w:r>
+        <w:rPr>
+          <w:rFonts w:ascii="Arial" w:hAnsi="Arial"/>
+          <w:sz w:val="20"/>
+          <w:u w:val="single"/>
+        </w:rPr>
+        <w:t>Post-conditions</w:t>
+      </w:r>
+      <w:r>
+        <w:rPr>
+          <w:rFonts w:ascii="Arial" w:hAnsi="Arial"/>
+          <w:sz w:val="20"/>
+        </w:rPr>
+        <w:t xml:space="preserve">: </w:t>
+      </w:r>
+      <w:r>
+        <w:rPr>
+          <w:rFonts w:ascii="Arial" w:hAnsi="Arial"/>
+          <w:color w:val="0000FF"/>
+          <w:sz w:val="20"/>
+        </w:rPr>
+        <w:t>No books state changes, the borrowers loan record is not updated and no new loans are recorded.</w:t>
+      </w:r>
+    </w:p>
+    <w:p>
+      <w:pPr>
+        <w:pStyle w:val="Bp"/>
+        <w:spacing w:before="0" w:after="0"/>
+        <w:rPr/>
+      </w:pPr>
+      <w:r>
+        <w:rPr>
+          <w:rFonts w:ascii="Arial" w:hAnsi="Arial"/>
+          <w:color w:val="0000FF"/>
+          <w:sz w:val="20"/>
+          <w:u w:val="single"/>
+        </w:rPr>
+        <w:t>Data required</w:t>
+      </w:r>
+      <w:r>
+        <w:rPr>
+          <w:rFonts w:ascii="Arial" w:hAnsi="Arial"/>
+          <w:color w:val="0000FF"/>
+          <w:sz w:val="20"/>
+        </w:rPr>
+        <w:t xml:space="preserve">: Borrowers card number, 1 or more book bar codes </w:t>
+      </w:r>
+      <w:r>
+        <w:rPr>
+          <w:rFonts w:ascii="Arial" w:hAnsi="Arial"/>
+          <w:color w:val="0000FF"/>
+          <w:sz w:val="20"/>
+        </w:rPr>
+        <w:t>where the books are unavailable.</w:t>
+      </w:r>
+    </w:p>
+    <w:p>
+      <w:pPr>
+        <w:pStyle w:val="Bp"/>
+        <w:spacing w:before="0" w:after="0"/>
+        <w:rPr>
+          <w:rFonts w:ascii="Arial" w:hAnsi="Arial"/>
+          <w:color w:val="0000FF"/>
+          <w:sz w:val="20"/>
+        </w:rPr>
+      </w:pPr>
+      <w:r>
+        <w:rPr/>
+      </w:r>
+    </w:p>
+    <w:p>
+      <w:pPr>
+        <w:pStyle w:val="Bp"/>
+        <w:spacing w:before="0" w:after="0"/>
+        <w:rPr/>
+      </w:pPr>
+      <w:r>
+        <w:rPr>
+          <w:rFonts w:ascii="Arial" w:hAnsi="Arial"/>
+          <w:b/>
+          <w:color w:val="0000FF"/>
+          <w:sz w:val="24"/>
+          <w:szCs w:val="24"/>
+        </w:rPr>
+        <w:t>012</w:t>
+      </w:r>
+      <w:r>
+        <w:rPr>
+          <w:rFonts w:ascii="Arial" w:hAnsi="Arial"/>
+          <w:b/>
+          <w:sz w:val="24"/>
+          <w:szCs w:val="24"/>
+        </w:rPr>
+        <w:t xml:space="preserve"> - </w:t>
+      </w:r>
+      <w:r>
+        <w:rPr>
+          <w:rFonts w:ascii="Arial" w:hAnsi="Arial"/>
+          <w:b/>
+          <w:color w:val="0000FF"/>
+          <w:sz w:val="24"/>
+          <w:szCs w:val="24"/>
+        </w:rPr>
+        <w:t>Book doesn't exist</w:t>
+      </w:r>
+      <w:r>
+        <w:rPr>
+          <w:rFonts w:ascii="Arial" w:hAnsi="Arial"/>
+          <w:b/>
+          <w:sz w:val="24"/>
+          <w:szCs w:val="24"/>
+        </w:rPr>
+        <w:t>:</w:t>
+      </w:r>
+    </w:p>
+    <w:p>
+      <w:pPr>
+        <w:pStyle w:val="Bp"/>
+        <w:spacing w:before="0" w:after="0"/>
+        <w:rPr/>
+      </w:pPr>
+      <w:r>
+        <w:rPr>
+          <w:rFonts w:ascii="Arial" w:hAnsi="Arial"/>
+          <w:sz w:val="20"/>
+          <w:u w:val="single"/>
+        </w:rPr>
+        <w:t>Description</w:t>
+      </w:r>
+      <w:r>
+        <w:rPr>
+          <w:rFonts w:ascii="Arial" w:hAnsi="Arial"/>
+          <w:sz w:val="20"/>
+        </w:rPr>
+        <w:t xml:space="preserve">: </w:t>
+      </w:r>
+      <w:r>
+        <w:rPr>
+          <w:rFonts w:ascii="Arial" w:hAnsi="Arial"/>
+          <w:color w:val="0000FF"/>
+          <w:sz w:val="20"/>
+        </w:rPr>
+        <w:t>A User scans a book barcode that deosnt exist (e.g. a book from another library, manually types it in… etc)</w:t>
+      </w:r>
+    </w:p>
+    <w:p>
+      <w:pPr>
+        <w:pStyle w:val="Bp"/>
+        <w:spacing w:before="0" w:after="0"/>
+        <w:rPr/>
+      </w:pPr>
+      <w:r>
+        <w:rPr>
+          <w:rFonts w:ascii="Arial" w:hAnsi="Arial"/>
+          <w:sz w:val="20"/>
+          <w:u w:val="single"/>
+        </w:rPr>
+        <w:t>Pre-conditions</w:t>
+      </w:r>
+      <w:r>
+        <w:rPr>
+          <w:rFonts w:ascii="Arial" w:hAnsi="Arial"/>
+          <w:sz w:val="20"/>
+        </w:rPr>
+        <w:t xml:space="preserve">: </w:t>
+      </w:r>
+      <w:r>
+        <w:rPr>
+          <w:rFonts w:ascii="Arial" w:hAnsi="Arial"/>
+          <w:color w:val="0000FF"/>
+          <w:sz w:val="20"/>
+        </w:rPr>
+        <w:t>An unrestricted user scans card and attempts to borrow book that doesnt exist.</w:t>
+      </w:r>
+    </w:p>
+    <w:p>
+      <w:pPr>
+        <w:pStyle w:val="Bp"/>
+        <w:spacing w:before="0" w:after="0"/>
+        <w:rPr/>
+      </w:pPr>
+      <w:r>
+        <w:rPr>
+          <w:rFonts w:ascii="Arial" w:hAnsi="Arial"/>
+          <w:sz w:val="20"/>
+          <w:u w:val="single"/>
+        </w:rPr>
+        <w:t>Post-conditions</w:t>
+      </w:r>
+      <w:r>
+        <w:rPr>
+          <w:rFonts w:ascii="Arial" w:hAnsi="Arial"/>
+          <w:sz w:val="20"/>
+        </w:rPr>
+        <w:t xml:space="preserve">: </w:t>
+      </w:r>
+      <w:r>
+        <w:rPr>
+          <w:rFonts w:ascii="Arial" w:hAnsi="Arial"/>
+          <w:color w:val="0000FF"/>
+          <w:sz w:val="20"/>
+        </w:rPr>
+        <w:t>No books state changes, the borrowers loan record is not updated and no new loans are recorded.</w:t>
+      </w:r>
+    </w:p>
+    <w:p>
+      <w:pPr>
+        <w:pStyle w:val="Bp"/>
+        <w:spacing w:before="0" w:after="0"/>
+        <w:rPr/>
+      </w:pPr>
+      <w:r>
+        <w:rPr>
+          <w:rFonts w:ascii="Arial" w:hAnsi="Arial"/>
+          <w:color w:val="0000FF"/>
+          <w:sz w:val="20"/>
+          <w:u w:val="single"/>
+        </w:rPr>
+        <w:t>Data required</w:t>
+      </w:r>
+      <w:r>
+        <w:rPr>
+          <w:rFonts w:ascii="Arial" w:hAnsi="Arial"/>
+          <w:color w:val="0000FF"/>
+          <w:sz w:val="20"/>
+        </w:rPr>
+        <w:t xml:space="preserve">: Borrowers card number, 1 or more book bar codes </w:t>
+      </w:r>
+      <w:r>
+        <w:rPr>
+          <w:rFonts w:ascii="Arial" w:hAnsi="Arial"/>
+          <w:color w:val="0000FF"/>
+          <w:sz w:val="20"/>
+        </w:rPr>
+        <w:t>which dont exist.</w:t>
+      </w:r>
+    </w:p>
+    <w:p>
+      <w:pPr>
+        <w:pStyle w:val="Bp"/>
+        <w:spacing w:before="0" w:after="0"/>
+        <w:rPr>
+          <w:rFonts w:ascii="Arial" w:hAnsi="Arial"/>
+          <w:color w:val="0000FF"/>
+          <w:sz w:val="20"/>
+        </w:rPr>
+      </w:pPr>
+      <w:r>
+        <w:rPr/>
+      </w:r>
+    </w:p>
+    <w:p>
+      <w:pPr>
+        <w:pStyle w:val="Bp"/>
+        <w:spacing w:before="0" w:after="0"/>
+        <w:rPr/>
+      </w:pPr>
+      <w:r>
+        <w:rPr>
+          <w:rFonts w:ascii="Arial" w:hAnsi="Arial"/>
+          <w:b/>
+          <w:color w:val="0000FF"/>
+          <w:sz w:val="24"/>
+          <w:szCs w:val="24"/>
+        </w:rPr>
+        <w:t>013</w:t>
+      </w:r>
+      <w:r>
+        <w:rPr>
+          <w:rFonts w:ascii="Arial" w:hAnsi="Arial"/>
+          <w:b/>
+          <w:sz w:val="24"/>
+          <w:szCs w:val="24"/>
+        </w:rPr>
+        <w:t xml:space="preserve"> – </w:t>
+      </w:r>
+      <w:r>
+        <w:rPr>
+          <w:rFonts w:ascii="Arial" w:hAnsi="Arial"/>
+          <w:b/>
+          <w:color w:val="0000FF"/>
+          <w:sz w:val="24"/>
+          <w:szCs w:val="24"/>
+        </w:rPr>
+        <w:t>User Rescans same book</w:t>
+      </w:r>
+      <w:r>
+        <w:rPr>
+          <w:rFonts w:ascii="Arial" w:hAnsi="Arial"/>
+          <w:b/>
+          <w:sz w:val="24"/>
+          <w:szCs w:val="24"/>
+        </w:rPr>
+        <w:t>:</w:t>
+      </w:r>
+    </w:p>
+    <w:p>
+      <w:pPr>
+        <w:pStyle w:val="Bp"/>
+        <w:spacing w:before="0" w:after="0"/>
+        <w:rPr/>
+      </w:pPr>
+      <w:r>
+        <w:rPr>
+          <w:rFonts w:ascii="Arial" w:hAnsi="Arial"/>
+          <w:sz w:val="20"/>
+          <w:u w:val="single"/>
+        </w:rPr>
+        <w:t>Description</w:t>
+      </w:r>
+      <w:r>
+        <w:rPr>
+          <w:rFonts w:ascii="Arial" w:hAnsi="Arial"/>
+          <w:sz w:val="20"/>
+        </w:rPr>
+        <w:t xml:space="preserve">: </w:t>
+      </w:r>
+      <w:r>
+        <w:rPr>
+          <w:rFonts w:ascii="Arial" w:hAnsi="Arial"/>
+          <w:color w:val="0000FF"/>
+          <w:sz w:val="20"/>
+        </w:rPr>
+        <w:t>User exists and is unrestricted, scanning books for borrowing and scans same book twice.</w:t>
+      </w:r>
+    </w:p>
+    <w:p>
+      <w:pPr>
+        <w:pStyle w:val="Bp"/>
+        <w:spacing w:before="0" w:after="0"/>
+        <w:rPr/>
+      </w:pPr>
+      <w:r>
+        <w:rPr>
+          <w:rFonts w:ascii="Arial" w:hAnsi="Arial"/>
+          <w:sz w:val="20"/>
+          <w:u w:val="single"/>
+        </w:rPr>
+        <w:t>Pre-conditions</w:t>
+      </w:r>
+      <w:r>
+        <w:rPr>
+          <w:rFonts w:ascii="Arial" w:hAnsi="Arial"/>
+          <w:sz w:val="20"/>
+        </w:rPr>
+        <w:t xml:space="preserve">: </w:t>
+      </w:r>
+      <w:r>
+        <w:rPr>
+          <w:rFonts w:ascii="Arial" w:hAnsi="Arial"/>
+          <w:color w:val="0000FF"/>
+          <w:sz w:val="20"/>
+        </w:rPr>
+        <w:t>User exists, unrestricted and has already scanned the book.</w:t>
+      </w:r>
+    </w:p>
+    <w:p>
+      <w:pPr>
+        <w:pStyle w:val="Bp"/>
+        <w:spacing w:before="0" w:after="0"/>
+        <w:rPr/>
+      </w:pPr>
+      <w:r>
+        <w:rPr>
+          <w:rFonts w:ascii="Arial" w:hAnsi="Arial"/>
+          <w:sz w:val="20"/>
+          <w:u w:val="single"/>
+        </w:rPr>
+        <w:t>Post-conditions</w:t>
+      </w:r>
+      <w:r>
+        <w:rPr>
+          <w:rFonts w:ascii="Arial" w:hAnsi="Arial"/>
+          <w:sz w:val="20"/>
+        </w:rPr>
+        <w:t xml:space="preserve">: </w:t>
+      </w:r>
+      <w:r>
+        <w:rPr>
+          <w:rFonts w:ascii="Arial" w:hAnsi="Arial"/>
+          <w:color w:val="0000FF"/>
+          <w:sz w:val="20"/>
+        </w:rPr>
+        <w:t>No books state changes, the borrowers loan record is not updated and no new loans are recorded.</w:t>
+      </w:r>
+    </w:p>
+    <w:p>
+      <w:pPr>
+        <w:pStyle w:val="Bp"/>
+        <w:spacing w:before="0" w:after="0"/>
+        <w:rPr/>
+      </w:pPr>
+      <w:r>
+        <w:rPr>
+          <w:rFonts w:ascii="Arial" w:hAnsi="Arial"/>
+          <w:color w:val="0000FF"/>
+          <w:sz w:val="20"/>
+          <w:u w:val="single"/>
+        </w:rPr>
+        <w:t>Data required</w:t>
+      </w:r>
+      <w:r>
+        <w:rPr>
+          <w:rFonts w:ascii="Arial" w:hAnsi="Arial"/>
+          <w:color w:val="0000FF"/>
+          <w:sz w:val="20"/>
+        </w:rPr>
+        <w:t xml:space="preserve">: </w:t>
+      </w:r>
+      <w:r>
+        <w:rPr>
+          <w:rFonts w:ascii="Arial" w:hAnsi="Arial"/>
+          <w:color w:val="0000FF"/>
+          <w:sz w:val="20"/>
+        </w:rPr>
+        <w:t xml:space="preserve">Borrowers </w:t>
+      </w:r>
+      <w:r>
+        <w:rPr>
+          <w:rFonts w:ascii="Arial" w:hAnsi="Arial"/>
+          <w:color w:val="0000FF"/>
+          <w:sz w:val="20"/>
+        </w:rPr>
+        <w:t>card number, book bar code.</w:t>
+      </w:r>
+    </w:p>
+    <w:p>
+      <w:pPr>
+        <w:pStyle w:val="Bp"/>
+        <w:spacing w:before="0" w:after="0"/>
+        <w:rPr>
+          <w:rFonts w:ascii="Arial" w:hAnsi="Arial"/>
+          <w:color w:val="0000FF"/>
+          <w:sz w:val="20"/>
+        </w:rPr>
+      </w:pPr>
+      <w:r>
+        <w:rPr>
+          <w:rFonts w:ascii="Arial" w:hAnsi="Arial"/>
+          <w:color w:val="0000FF"/>
+          <w:sz w:val="20"/>
+        </w:rPr>
+      </w:r>
+    </w:p>
+    <w:p>
+      <w:pPr>
+        <w:pStyle w:val="Bp"/>
+        <w:spacing w:before="0" w:after="0"/>
+        <w:rPr/>
+      </w:pPr>
+      <w:r>
+        <w:rPr>
+          <w:rFonts w:ascii="Arial" w:hAnsi="Arial"/>
+          <w:color w:val="0000FF"/>
+          <w:sz w:val="20"/>
+        </w:rPr>
+        <w:t>Template:</w:t>
+      </w:r>
+    </w:p>
+    <w:p>
+      <w:pPr>
+        <w:pStyle w:val="Bp"/>
+        <w:spacing w:before="0" w:after="0"/>
+        <w:rPr>
+          <w:rFonts w:ascii="Arial" w:hAnsi="Arial"/>
+          <w:color w:val="0000FF"/>
+          <w:sz w:val="20"/>
+        </w:rPr>
+      </w:pPr>
+      <w:r>
+        <w:rPr>
+          <w:rFonts w:ascii="Arial" w:hAnsi="Arial"/>
+          <w:color w:val="0000FF"/>
+          <w:sz w:val="20"/>
+        </w:rPr>
+      </w:r>
+    </w:p>
+    <w:p>
+      <w:pPr>
+        <w:pStyle w:val="Bp"/>
+        <w:spacing w:before="0" w:after="0"/>
+        <w:rPr/>
+      </w:pPr>
+      <w:r>
+        <w:rPr>
+          <w:rFonts w:ascii="Arial" w:hAnsi="Arial"/>
+          <w:b/>
+          <w:color w:val="0000FF"/>
+          <w:sz w:val="24"/>
+          <w:szCs w:val="24"/>
+        </w:rPr>
+        <w:t>&lt;Test Case ID&gt;</w:t>
+      </w:r>
+      <w:r>
+        <w:rPr>
+          <w:rFonts w:ascii="Arial" w:hAnsi="Arial"/>
+          <w:b/>
+          <w:sz w:val="24"/>
+          <w:szCs w:val="24"/>
+        </w:rPr>
+        <w:t xml:space="preserve"> - </w:t>
+      </w:r>
+      <w:r>
+        <w:rPr>
+          <w:rFonts w:ascii="Arial" w:hAnsi="Arial"/>
+          <w:b/>
+          <w:color w:val="0000FF"/>
+          <w:sz w:val="24"/>
+          <w:szCs w:val="24"/>
+        </w:rPr>
+        <w:t>&lt;Test Case Name&gt;</w:t>
+      </w:r>
+      <w:r>
+        <w:rPr>
+          <w:rFonts w:ascii="Arial" w:hAnsi="Arial"/>
+          <w:b/>
+          <w:sz w:val="24"/>
+          <w:szCs w:val="24"/>
+        </w:rPr>
+        <w:t>:</w:t>
+      </w:r>
+    </w:p>
+    <w:p>
+      <w:pPr>
+        <w:pStyle w:val="Bp"/>
+        <w:spacing w:before="0" w:after="0"/>
+        <w:rPr/>
+      </w:pPr>
+      <w:r>
+        <w:rPr>
+          <w:rFonts w:ascii="Arial" w:hAnsi="Arial"/>
+          <w:sz w:val="20"/>
+          <w:u w:val="single"/>
+        </w:rPr>
+        <w:t>Description</w:t>
+      </w:r>
+      <w:r>
+        <w:rPr>
+          <w:rFonts w:ascii="Arial" w:hAnsi="Arial"/>
+          <w:sz w:val="20"/>
+        </w:rPr>
+        <w:t xml:space="preserve">: </w:t>
+      </w:r>
+      <w:r>
+        <w:rPr>
+          <w:rFonts w:ascii="Arial" w:hAnsi="Arial"/>
+          <w:color w:val="0000FF"/>
+          <w:sz w:val="20"/>
+        </w:rPr>
+        <w:t>[Describe the logical condition that the Test Case evaluates. Include the expected result.]</w:t>
+      </w:r>
+    </w:p>
+    <w:p>
+      <w:pPr>
+        <w:pStyle w:val="Bp"/>
+        <w:spacing w:before="0" w:after="0"/>
+        <w:rPr/>
+      </w:pPr>
+      <w:r>
+        <w:rPr>
+          <w:rFonts w:ascii="Arial" w:hAnsi="Arial"/>
+          <w:sz w:val="20"/>
+          <w:u w:val="single"/>
+        </w:rPr>
+        <w:t>Pre-conditions</w:t>
+      </w:r>
+      <w:r>
+        <w:rPr>
+          <w:rFonts w:ascii="Arial" w:hAnsi="Arial"/>
+          <w:sz w:val="20"/>
+        </w:rPr>
+        <w:t xml:space="preserve">: </w:t>
+      </w:r>
+      <w:r>
+        <w:rPr>
+          <w:rFonts w:ascii="Arial" w:hAnsi="Arial"/>
+          <w:color w:val="0000FF"/>
+          <w:sz w:val="20"/>
+        </w:rPr>
         <w:t>[List conditions that must be true before this Test Case can start.]</w:t>
       </w:r>
     </w:p>
@@ -1716,397 +2607,6 @@
           <w:color w:val="0000FF"/>
           <w:sz w:val="20"/>
         </w:rPr>
-        <w:t xml:space="preserve">: </w:t>
-      </w:r>
-      <w:r>
-        <w:rPr>
-          <w:rFonts w:ascii="Arial" w:hAnsi="Arial"/>
-          <w:color w:val="0000FF"/>
-          <w:sz w:val="20"/>
-        </w:rPr>
-        <w:t>Borrowers card number, 1 or more book bar codes.</w:t>
-      </w:r>
-    </w:p>
-    <w:p>
-      <w:pPr>
-        <w:pStyle w:val="Bp"/>
-        <w:spacing w:before="0" w:after="0"/>
-        <w:rPr>
-          <w:rFonts w:ascii="Arial" w:hAnsi="Arial"/>
-          <w:color w:val="0000FF"/>
-          <w:sz w:val="20"/>
-        </w:rPr>
-      </w:pPr>
-      <w:r>
-        <w:rPr/>
-      </w:r>
-    </w:p>
-    <w:p>
-      <w:pPr>
-        <w:pStyle w:val="Bp"/>
-        <w:spacing w:before="0" w:after="0"/>
-        <w:rPr/>
-      </w:pPr>
-      <w:r>
-        <w:rPr>
-          <w:rFonts w:ascii="Arial" w:hAnsi="Arial"/>
-          <w:b/>
-          <w:color w:val="0000FF"/>
-          <w:sz w:val="24"/>
-          <w:szCs w:val="24"/>
-        </w:rPr>
-        <w:t>010</w:t>
-      </w:r>
-      <w:r>
-        <w:rPr>
-          <w:rFonts w:ascii="Arial" w:hAnsi="Arial"/>
-          <w:b/>
-          <w:sz w:val="24"/>
-          <w:szCs w:val="24"/>
-        </w:rPr>
-        <w:t xml:space="preserve"> – </w:t>
-      </w:r>
-      <w:r>
-        <w:rPr>
-          <w:rFonts w:ascii="Arial" w:hAnsi="Arial"/>
-          <w:b/>
-          <w:color w:val="0000FF"/>
-          <w:sz w:val="24"/>
-          <w:szCs w:val="24"/>
-        </w:rPr>
-        <w:t>User Cancels during Lending</w:t>
-      </w:r>
-      <w:r>
-        <w:rPr>
-          <w:rFonts w:ascii="Arial" w:hAnsi="Arial"/>
-          <w:b/>
-          <w:sz w:val="24"/>
-          <w:szCs w:val="24"/>
-        </w:rPr>
-        <w:t>:</w:t>
-      </w:r>
-    </w:p>
-    <w:p>
-      <w:pPr>
-        <w:pStyle w:val="Bp"/>
-        <w:spacing w:before="0" w:after="0"/>
-        <w:rPr/>
-      </w:pPr>
-      <w:r>
-        <w:rPr>
-          <w:rFonts w:ascii="Arial" w:hAnsi="Arial"/>
-          <w:sz w:val="20"/>
-          <w:u w:val="single"/>
-        </w:rPr>
-        <w:t>Description</w:t>
-      </w:r>
-      <w:r>
-        <w:rPr>
-          <w:rFonts w:ascii="Arial" w:hAnsi="Arial"/>
-          <w:sz w:val="20"/>
-        </w:rPr>
-        <w:t xml:space="preserve">: </w:t>
-      </w:r>
-      <w:r>
-        <w:rPr>
-          <w:rFonts w:ascii="Arial" w:hAnsi="Arial"/>
-          <w:color w:val="0000FF"/>
-          <w:sz w:val="20"/>
-        </w:rPr>
-        <w:t>A borrower who is attempting to borrow books cancels.</w:t>
-      </w:r>
-    </w:p>
-    <w:p>
-      <w:pPr>
-        <w:pStyle w:val="Bp"/>
-        <w:spacing w:before="0" w:after="0"/>
-        <w:rPr/>
-      </w:pPr>
-      <w:r>
-        <w:rPr>
-          <w:rFonts w:ascii="Arial" w:hAnsi="Arial"/>
-          <w:sz w:val="20"/>
-          <w:u w:val="single"/>
-        </w:rPr>
-        <w:t>Pre-conditions</w:t>
-      </w:r>
-      <w:r>
-        <w:rPr>
-          <w:rFonts w:ascii="Arial" w:hAnsi="Arial"/>
-          <w:sz w:val="20"/>
-        </w:rPr>
-        <w:t xml:space="preserve">: </w:t>
-      </w:r>
-      <w:r>
-        <w:rPr>
-          <w:rFonts w:ascii="Arial" w:hAnsi="Arial"/>
-          <w:color w:val="0000FF"/>
-          <w:sz w:val="20"/>
-        </w:rPr>
-        <w:t>[List conditions that must be true before this Test Case can start.]</w:t>
-      </w:r>
-    </w:p>
-    <w:p>
-      <w:pPr>
-        <w:pStyle w:val="Bp"/>
-        <w:spacing w:before="0" w:after="0"/>
-        <w:rPr/>
-      </w:pPr>
-      <w:r>
-        <w:rPr>
-          <w:rFonts w:ascii="Arial" w:hAnsi="Arial"/>
-          <w:sz w:val="20"/>
-          <w:u w:val="single"/>
-        </w:rPr>
-        <w:t>Post-conditions</w:t>
-      </w:r>
-      <w:r>
-        <w:rPr>
-          <w:rFonts w:ascii="Arial" w:hAnsi="Arial"/>
-          <w:sz w:val="20"/>
-        </w:rPr>
-        <w:t xml:space="preserve">: </w:t>
-      </w:r>
-      <w:r>
-        <w:rPr>
-          <w:rFonts w:ascii="Arial" w:hAnsi="Arial"/>
-          <w:color w:val="0000FF"/>
-          <w:sz w:val="20"/>
-        </w:rPr>
-        <w:t>No books state changes, the borrowers loan record is not updated and no new loans are recorded.</w:t>
-      </w:r>
-    </w:p>
-    <w:p>
-      <w:pPr>
-        <w:pStyle w:val="Bp"/>
-        <w:spacing w:before="0" w:after="0"/>
-        <w:rPr/>
-      </w:pPr>
-      <w:r>
-        <w:rPr>
-          <w:rFonts w:ascii="Arial" w:hAnsi="Arial"/>
-          <w:color w:val="0000FF"/>
-          <w:sz w:val="20"/>
-          <w:u w:val="single"/>
-        </w:rPr>
-        <w:t>Data required</w:t>
-      </w:r>
-      <w:r>
-        <w:rPr>
-          <w:rFonts w:ascii="Arial" w:hAnsi="Arial"/>
-          <w:color w:val="0000FF"/>
-          <w:sz w:val="20"/>
-        </w:rPr>
-        <w:t xml:space="preserve">: </w:t>
-      </w:r>
-      <w:r>
-        <w:rPr>
-          <w:rFonts w:ascii="Arial" w:hAnsi="Arial"/>
-          <w:color w:val="0000FF"/>
-          <w:sz w:val="20"/>
-        </w:rPr>
-        <w:t>Borrowers card number, 1 or more book bar codes.</w:t>
-      </w:r>
-    </w:p>
-    <w:p>
-      <w:pPr>
-        <w:pStyle w:val="Bp"/>
-        <w:spacing w:before="0" w:after="0"/>
-        <w:rPr>
-          <w:rFonts w:ascii="Arial" w:hAnsi="Arial"/>
-          <w:color w:val="0000FF"/>
-          <w:sz w:val="20"/>
-        </w:rPr>
-      </w:pPr>
-      <w:r>
-        <w:rPr/>
-      </w:r>
-    </w:p>
-    <w:p>
-      <w:pPr>
-        <w:pStyle w:val="Bp"/>
-        <w:spacing w:before="0" w:after="0"/>
-        <w:rPr/>
-      </w:pPr>
-      <w:r>
-        <w:rPr>
-          <w:rFonts w:ascii="Arial" w:hAnsi="Arial"/>
-          <w:color w:val="0000FF"/>
-          <w:sz w:val="20"/>
-        </w:rPr>
-        <w:t>Template:</w:t>
-      </w:r>
-    </w:p>
-    <w:p>
-      <w:pPr>
-        <w:pStyle w:val="Bp"/>
-        <w:spacing w:before="0" w:after="0"/>
-        <w:rPr>
-          <w:rFonts w:ascii="Arial" w:hAnsi="Arial"/>
-          <w:color w:val="0000FF"/>
-          <w:sz w:val="20"/>
-        </w:rPr>
-      </w:pPr>
-      <w:r>
-        <w:rPr/>
-      </w:r>
-    </w:p>
-    <w:p>
-      <w:pPr>
-        <w:pStyle w:val="Bp"/>
-        <w:spacing w:before="0" w:after="0"/>
-        <w:rPr/>
-      </w:pPr>
-      <w:r>
-        <w:rPr>
-          <w:rFonts w:ascii="Arial" w:hAnsi="Arial"/>
-          <w:b/>
-          <w:color w:val="0000FF"/>
-          <w:sz w:val="24"/>
-          <w:szCs w:val="24"/>
-        </w:rPr>
-        <w:t>&lt;Test Case ID&gt;</w:t>
-      </w:r>
-      <w:r>
-        <w:rPr>
-          <w:rFonts w:ascii="Arial" w:hAnsi="Arial"/>
-          <w:b/>
-          <w:sz w:val="24"/>
-          <w:szCs w:val="24"/>
-        </w:rPr>
-        <w:t xml:space="preserve"> - </w:t>
-      </w:r>
-      <w:r>
-        <w:rPr>
-          <w:rFonts w:ascii="Arial" w:hAnsi="Arial"/>
-          <w:b/>
-          <w:color w:val="0000FF"/>
-          <w:sz w:val="24"/>
-          <w:szCs w:val="24"/>
-        </w:rPr>
-        <w:t>&lt;Test Case Name&gt;</w:t>
-      </w:r>
-      <w:r>
-        <w:rPr>
-          <w:rFonts w:ascii="Arial" w:hAnsi="Arial"/>
-          <w:b/>
-          <w:sz w:val="24"/>
-          <w:szCs w:val="24"/>
-        </w:rPr>
-        <w:t>:</w:t>
-      </w:r>
-    </w:p>
-    <w:p>
-      <w:pPr>
-        <w:pStyle w:val="Bp"/>
-        <w:spacing w:before="0" w:after="0"/>
-        <w:rPr/>
-      </w:pPr>
-      <w:r>
-        <w:rPr>
-          <w:rFonts w:ascii="Arial" w:hAnsi="Arial"/>
-          <w:sz w:val="20"/>
-          <w:u w:val="single"/>
-        </w:rPr>
-        <w:t>Description</w:t>
-      </w:r>
-      <w:r>
-        <w:rPr>
-          <w:rFonts w:ascii="Arial" w:hAnsi="Arial"/>
-          <w:sz w:val="20"/>
-        </w:rPr>
-        <w:t xml:space="preserve">: </w:t>
-      </w:r>
-      <w:r>
-        <w:rPr>
-          <w:rFonts w:ascii="Arial" w:hAnsi="Arial"/>
-          <w:color w:val="0000FF"/>
-          <w:sz w:val="20"/>
-        </w:rPr>
-        <w:t>[Describe the logical condition that the Test Case evaluates. Include the expected result.]</w:t>
-      </w:r>
-    </w:p>
-    <w:p>
-      <w:pPr>
-        <w:pStyle w:val="Bp"/>
-        <w:spacing w:before="0" w:after="0"/>
-        <w:rPr/>
-      </w:pPr>
-      <w:r>
-        <w:rPr>
-          <w:rFonts w:ascii="Arial" w:hAnsi="Arial"/>
-          <w:sz w:val="20"/>
-          <w:u w:val="single"/>
-        </w:rPr>
-        <w:t>Pre-conditions</w:t>
-      </w:r>
-      <w:r>
-        <w:rPr>
-          <w:rFonts w:ascii="Arial" w:hAnsi="Arial"/>
-          <w:sz w:val="20"/>
-        </w:rPr>
-        <w:t xml:space="preserve">: </w:t>
-      </w:r>
-      <w:r>
-        <w:rPr>
-          <w:rFonts w:ascii="Arial" w:hAnsi="Arial"/>
-          <w:color w:val="0000FF"/>
-          <w:sz w:val="20"/>
-        </w:rPr>
-        <w:t>[List conditions that must be true before this Test Case can start.]</w:t>
-      </w:r>
-    </w:p>
-    <w:p>
-      <w:pPr>
-        <w:pStyle w:val="Bp"/>
-        <w:spacing w:before="0" w:after="0"/>
-        <w:rPr/>
-      </w:pPr>
-      <w:r>
-        <w:rPr>
-          <w:rFonts w:ascii="Arial" w:hAnsi="Arial"/>
-          <w:sz w:val="20"/>
-          <w:u w:val="single"/>
-        </w:rPr>
-        <w:t>Post-conditions</w:t>
-      </w:r>
-      <w:r>
-        <w:rPr>
-          <w:rFonts w:ascii="Arial" w:hAnsi="Arial"/>
-          <w:sz w:val="20"/>
-        </w:rPr>
-        <w:t xml:space="preserve">: </w:t>
-      </w:r>
-      <w:r>
-        <w:rPr>
-          <w:rFonts w:ascii="Arial" w:hAnsi="Arial"/>
-          <w:color w:val="0000FF"/>
-          <w:sz w:val="20"/>
-        </w:rPr>
-        <w:t>No books state changes, the borrowers loan record is not updated and no new loans are recorded.</w:t>
-      </w:r>
-    </w:p>
-    <w:p>
-      <w:pPr>
-        <w:pStyle w:val="Bp"/>
-        <w:spacing w:before="0" w:after="0"/>
-        <w:rPr/>
-      </w:pPr>
-      <w:r>
-        <w:rPr>
-          <w:rFonts w:ascii="Arial" w:hAnsi="Arial"/>
-          <w:color w:val="0000FF"/>
-          <w:sz w:val="20"/>
-          <w:u w:val="single"/>
-        </w:rPr>
-        <w:t>Data required</w:t>
-      </w:r>
-      <w:r>
-        <w:rPr>
-          <w:rFonts w:ascii="Arial" w:hAnsi="Arial"/>
-          <w:color w:val="0000FF"/>
-          <w:sz w:val="20"/>
-        </w:rPr>
         <w:t>: [Identify the type of data required for this Test Case.]</w:t>
       </w:r>
     </w:p>
@@ -2114,14 +2614,7 @@
       <w:pPr>
         <w:pStyle w:val="Bp"/>
         <w:spacing w:before="0" w:after="0"/>
-        <w:rPr>
-          <w:rFonts w:ascii="Arial" w:hAnsi="Arial"/>
-          <w:b/>
-          <w:b/>
-          <w:color w:val="0000FF"/>
-          <w:sz w:val="20"/>
-          <w:szCs w:val="24"/>
-        </w:rPr>
+        <w:rPr/>
       </w:pPr>
       <w:r>
         <w:rPr/>
@@ -2169,7 +2662,7 @@
       <w:fldChar w:fldCharType="separate"/>
     </w:r>
     <w:r>
-      <w:t>2</w:t>
+      <w:t>1</w:t>
     </w:r>
     <w:r>
       <w:fldChar w:fldCharType="end"/>
@@ -2193,7 +2686,7 @@
       <w:fldChar w:fldCharType="separate"/>
     </w:r>
     <w:r>
-      <w:t>2</w:t>
+      <w:t>3</w:t>
     </w:r>
     <w:r>
       <w:fldChar w:fldCharType="end"/>
@@ -2223,21 +2716,7 @@
         <w:b/>
         <w:sz w:val="28"/>
       </w:rPr>
-      <w:t>ITC205 Test Assignment</w:t>
-    </w:r>
-    <w:r>
-      <w:rPr>
-        <w:b/>
-        <w:sz w:val="28"/>
-      </w:rPr>
-      <w:t xml:space="preserve"> Test Cases: </w:t>
-    </w:r>
-    <w:r>
-      <w:rPr>
-        <w:b/>
-        <w:sz w:val="28"/>
-      </w:rPr>
-      <w:t>Borrow Book Use Case</w:t>
+      <w:t>ITC205 Test Assignment Test Cases: Borrow Book Use Case</w:t>
     </w:r>
   </w:p>
 </w:hdr>
@@ -2498,7 +2977,7 @@
     </w:pPr>
     <w:rPr>
       <w:rFonts w:ascii="Times New Roman" w:hAnsi="Times New Roman" w:eastAsia="Times New Roman" w:cs="Times New Roman"/>
-      <w:color w:val="auto"/>
+      <w:color w:val="00000A"/>
       <w:sz w:val="22"/>
       <w:szCs w:val="20"/>
       <w:lang w:val="en-US" w:eastAsia="en-US" w:bidi="ar-SA"/>
@@ -2874,7 +3353,7 @@
     </w:pPr>
     <w:rPr>
       <w:rFonts w:ascii="Geneva" w:hAnsi="Geneva" w:eastAsia="Times New Roman" w:cs="Times New Roman"/>
-      <w:color w:val="auto"/>
+      <w:color w:val="00000A"/>
       <w:sz w:val="22"/>
       <w:szCs w:val="20"/>
       <w:lang w:val="en-US" w:eastAsia="en-US" w:bidi="ar-SA"/>

</xml_diff>

<commit_message>
Scenario testing is complete, and additional UAT test was added. Will UAT the application and submit assignment hopefully tomorrow.
</commit_message>
<xml_diff>
--- a/uat/UAT Test Cases.docx
+++ b/uat/UAT Test Cases.docx
@@ -1836,17 +1836,7 @@
           <w:color w:val="0000FF"/>
           <w:sz w:val="20"/>
         </w:rPr>
-        <w:t xml:space="preserve">: </w:t>
-      </w:r>
-      <w:bookmarkStart w:id="1" w:name="__DdeLink__203_728830989"/>
-      <w:bookmarkEnd w:id="1"/>
-      <w:r>
-        <w:rPr>
-          <w:rFonts w:ascii="Arial" w:hAnsi="Arial"/>
-          <w:color w:val="0000FF"/>
-          <w:sz w:val="20"/>
-        </w:rPr>
-        <w:t>Borrowers card number, 1 or more book bar codes.</w:t>
+        <w:t>: Borrowers card number, 1 or more book bar codes.</w:t>
       </w:r>
     </w:p>
     <w:p>
@@ -2398,6 +2388,187 @@
           <w:sz w:val="20"/>
         </w:rPr>
         <w:t>card number, book bar code.</w:t>
+      </w:r>
+    </w:p>
+    <w:p>
+      <w:pPr>
+        <w:pStyle w:val="Bp"/>
+        <w:spacing w:before="0" w:after="0"/>
+        <w:rPr>
+          <w:rFonts w:ascii="Arial" w:hAnsi="Arial"/>
+          <w:color w:val="0000FF"/>
+          <w:sz w:val="20"/>
+        </w:rPr>
+      </w:pPr>
+      <w:r>
+        <w:rPr/>
+      </w:r>
+    </w:p>
+    <w:p>
+      <w:pPr>
+        <w:pStyle w:val="Bp"/>
+        <w:spacing w:before="0" w:after="0"/>
+        <w:rPr/>
+      </w:pPr>
+      <w:r>
+        <w:rPr>
+          <w:rFonts w:ascii="Arial" w:hAnsi="Arial"/>
+          <w:b/>
+          <w:color w:val="0000FF"/>
+          <w:sz w:val="24"/>
+          <w:szCs w:val="24"/>
+        </w:rPr>
+        <w:t>014</w:t>
+      </w:r>
+      <w:r>
+        <w:rPr>
+          <w:rFonts w:ascii="Arial" w:hAnsi="Arial"/>
+          <w:b/>
+          <w:sz w:val="24"/>
+          <w:szCs w:val="24"/>
+        </w:rPr>
+        <w:t xml:space="preserve"> – </w:t>
+      </w:r>
+      <w:r>
+        <w:rPr>
+          <w:rFonts w:ascii="Arial" w:hAnsi="Arial"/>
+          <w:b/>
+          <w:color w:val="0000FF"/>
+          <w:sz w:val="24"/>
+          <w:szCs w:val="24"/>
+        </w:rPr>
+        <w:t>User doesnt exist</w:t>
+      </w:r>
+      <w:r>
+        <w:rPr>
+          <w:rFonts w:ascii="Arial" w:hAnsi="Arial"/>
+          <w:b/>
+          <w:sz w:val="24"/>
+          <w:szCs w:val="24"/>
+        </w:rPr>
+        <w:t>:</w:t>
+      </w:r>
+    </w:p>
+    <w:p>
+      <w:pPr>
+        <w:pStyle w:val="Bp"/>
+        <w:spacing w:before="0" w:after="0"/>
+        <w:rPr/>
+      </w:pPr>
+      <w:r>
+        <w:rPr>
+          <w:rFonts w:ascii="Arial" w:hAnsi="Arial"/>
+          <w:sz w:val="20"/>
+          <w:u w:val="single"/>
+        </w:rPr>
+        <w:t>Description</w:t>
+      </w:r>
+      <w:r>
+        <w:rPr>
+          <w:rFonts w:ascii="Arial" w:hAnsi="Arial"/>
+          <w:sz w:val="20"/>
+        </w:rPr>
+        <w:t xml:space="preserve">: </w:t>
+      </w:r>
+      <w:r>
+        <w:rPr>
+          <w:rFonts w:ascii="Arial" w:hAnsi="Arial"/>
+          <w:color w:val="0000FF"/>
+          <w:sz w:val="20"/>
+        </w:rPr>
+        <w:t>A system user swipes a card of a non-existant borrower.</w:t>
+      </w:r>
+    </w:p>
+    <w:p>
+      <w:pPr>
+        <w:pStyle w:val="Bp"/>
+        <w:spacing w:before="0" w:after="0"/>
+        <w:rPr/>
+      </w:pPr>
+      <w:r>
+        <w:rPr>
+          <w:rFonts w:ascii="Arial" w:hAnsi="Arial"/>
+          <w:sz w:val="20"/>
+          <w:u w:val="single"/>
+        </w:rPr>
+        <w:t>Pre-conditions</w:t>
+      </w:r>
+      <w:r>
+        <w:rPr>
+          <w:rFonts w:ascii="Arial" w:hAnsi="Arial"/>
+          <w:sz w:val="20"/>
+        </w:rPr>
+        <w:t>:</w:t>
+      </w:r>
+      <w:r>
+        <w:rPr>
+          <w:rFonts w:ascii="Arial" w:hAnsi="Arial"/>
+          <w:color w:val="0000FF"/>
+          <w:sz w:val="20"/>
+        </w:rPr>
+        <w:t xml:space="preserve"> </w:t>
+      </w:r>
+      <w:r>
+        <w:rPr>
+          <w:rFonts w:ascii="Arial" w:hAnsi="Arial"/>
+          <w:color w:val="0000FF"/>
+          <w:sz w:val="20"/>
+        </w:rPr>
+        <w:t>System is ready for users card to be scanned.</w:t>
+      </w:r>
+    </w:p>
+    <w:p>
+      <w:pPr>
+        <w:pStyle w:val="Bp"/>
+        <w:spacing w:before="0" w:after="0"/>
+        <w:rPr/>
+      </w:pPr>
+      <w:r>
+        <w:rPr>
+          <w:rFonts w:ascii="Arial" w:hAnsi="Arial"/>
+          <w:sz w:val="20"/>
+          <w:u w:val="single"/>
+        </w:rPr>
+        <w:t>Post-conditions</w:t>
+      </w:r>
+      <w:r>
+        <w:rPr>
+          <w:rFonts w:ascii="Arial" w:hAnsi="Arial"/>
+          <w:sz w:val="20"/>
+        </w:rPr>
+        <w:t xml:space="preserve">: </w:t>
+      </w:r>
+      <w:r>
+        <w:rPr>
+          <w:rFonts w:ascii="Arial" w:hAnsi="Arial"/>
+          <w:color w:val="0000FF"/>
+          <w:sz w:val="20"/>
+        </w:rPr>
+        <w:t>No books state changes, the borrowers loan record is not updated and no new loans are recorded.</w:t>
+      </w:r>
+    </w:p>
+    <w:p>
+      <w:pPr>
+        <w:pStyle w:val="Bp"/>
+        <w:spacing w:before="0" w:after="0"/>
+        <w:rPr/>
+      </w:pPr>
+      <w:r>
+        <w:rPr>
+          <w:rFonts w:ascii="Arial" w:hAnsi="Arial"/>
+          <w:color w:val="0000FF"/>
+          <w:sz w:val="20"/>
+          <w:u w:val="single"/>
+        </w:rPr>
+        <w:t>Data required</w:t>
+      </w:r>
+      <w:r>
+        <w:rPr>
+          <w:rFonts w:ascii="Arial" w:hAnsi="Arial"/>
+          <w:color w:val="0000FF"/>
+          <w:sz w:val="20"/>
+        </w:rPr>
+        <w:t>: A member card ID that isnt in the system.</w:t>
       </w:r>
     </w:p>
     <w:p>

</xml_diff>